<commit_message>
CrowSoft Contract signed by all team members
</commit_message>
<xml_diff>
--- a/Management/CrowSoft Social Contract.docx
+++ b/Management/CrowSoft Social Contract.docx
@@ -193,59 +193,29 @@
           <w:color w:val="424242"/>
           <w:shd w:val="clear" w:color="auto" w:fill="FFFFFF"/>
         </w:rPr>
-        <w:t xml:space="preserve">If you </w:t>
-      </w:r>
-      <w:r>
-        <w:rPr>
-          <w:rFonts w:asciiTheme="majorHAnsi" w:hAnsiTheme="majorHAnsi" w:cstheme="majorHAnsi"/>
-          <w:color w:val="424242"/>
-          <w:shd w:val="clear" w:color="auto" w:fill="FFFFFF"/>
-        </w:rPr>
-        <w:t>attend</w:t>
-      </w:r>
-      <w:r>
-        <w:rPr>
-          <w:rFonts w:asciiTheme="majorHAnsi" w:hAnsiTheme="majorHAnsi" w:cstheme="majorHAnsi"/>
-          <w:color w:val="424242"/>
-          <w:shd w:val="clear" w:color="auto" w:fill="FFFFFF"/>
-        </w:rPr>
-        <w:t xml:space="preserve"> a meeting, let the </w:t>
-      </w:r>
-      <w:r>
-        <w:rPr>
-          <w:rFonts w:asciiTheme="majorHAnsi" w:hAnsiTheme="majorHAnsi" w:cstheme="majorHAnsi"/>
-          <w:color w:val="424242"/>
-          <w:shd w:val="clear" w:color="auto" w:fill="FFFFFF"/>
-        </w:rPr>
-        <w:t>team</w:t>
-      </w:r>
-      <w:r>
-        <w:rPr>
-          <w:rFonts w:asciiTheme="majorHAnsi" w:hAnsiTheme="majorHAnsi" w:cstheme="majorHAnsi"/>
-          <w:color w:val="424242"/>
-          <w:shd w:val="clear" w:color="auto" w:fill="FFFFFF"/>
-        </w:rPr>
-        <w:t xml:space="preserve"> know </w:t>
-      </w:r>
-      <w:r>
-        <w:rPr>
-          <w:rFonts w:asciiTheme="majorHAnsi" w:hAnsiTheme="majorHAnsi" w:cstheme="majorHAnsi"/>
-          <w:color w:val="424242"/>
-          <w:shd w:val="clear" w:color="auto" w:fill="FFFFFF"/>
-        </w:rPr>
-        <w:t xml:space="preserve">on the </w:t>
-      </w:r>
-      <w:r>
-        <w:rPr>
-          <w:rFonts w:asciiTheme="majorHAnsi" w:hAnsiTheme="majorHAnsi" w:cstheme="majorHAnsi"/>
-        </w:rPr>
-        <w:t>crowsoftmsc</w:t>
-      </w:r>
-      <w:r>
-        <w:rPr>
-          <w:rFonts w:asciiTheme="majorHAnsi" w:hAnsiTheme="majorHAnsi" w:cstheme="majorHAnsi"/>
-        </w:rPr>
-        <w:t xml:space="preserve"> slack channel.</w:t>
+        <w:t>If you</w:t>
+      </w:r>
+      <w:r>
+        <w:rPr>
+          <w:rFonts w:asciiTheme="majorHAnsi" w:hAnsiTheme="majorHAnsi" w:cstheme="majorHAnsi"/>
+          <w:color w:val="424242"/>
+          <w:shd w:val="clear" w:color="auto" w:fill="FFFFFF"/>
+        </w:rPr>
+        <w:t xml:space="preserve"> cannot</w:t>
+      </w:r>
+      <w:r>
+        <w:rPr>
+          <w:rFonts w:asciiTheme="majorHAnsi" w:hAnsiTheme="majorHAnsi" w:cstheme="majorHAnsi"/>
+          <w:color w:val="424242"/>
+          <w:shd w:val="clear" w:color="auto" w:fill="FFFFFF"/>
+        </w:rPr>
+        <w:t xml:space="preserve"> attend a meeting, let the team know on the </w:t>
+      </w:r>
+      <w:r>
+        <w:rPr>
+          <w:rFonts w:asciiTheme="majorHAnsi" w:hAnsiTheme="majorHAnsi" w:cstheme="majorHAnsi"/>
+        </w:rPr>
+        <w:t>crowsoftmsc slack channel.</w:t>
       </w:r>
     </w:p>
     <w:p>
@@ -338,7 +308,7 @@
           <w:color w:val="424242"/>
           <w:shd w:val="clear" w:color="auto" w:fill="FFFFFF"/>
         </w:rPr>
-        <w:t>Monday</w:t>
+        <w:t>Tuesday</w:t>
       </w:r>
       <w:r>
         <w:rPr>
@@ -362,8 +332,51 @@
           <w:color w:val="424242"/>
           <w:shd w:val="clear" w:color="auto" w:fill="FFFFFF"/>
         </w:rPr>
+        <w:t>, unless team agrees to another day due to change of circumstances</w:t>
+      </w:r>
+      <w:r>
+        <w:rPr>
+          <w:rFonts w:asciiTheme="majorHAnsi" w:hAnsiTheme="majorHAnsi" w:cstheme="majorHAnsi"/>
+          <w:color w:val="424242"/>
+          <w:shd w:val="clear" w:color="auto" w:fill="FFFFFF"/>
+        </w:rPr>
         <w:t>.</w:t>
       </w:r>
+      <w:r>
+        <w:rPr>
+          <w:rFonts w:asciiTheme="majorHAnsi" w:hAnsiTheme="majorHAnsi" w:cstheme="majorHAnsi"/>
+          <w:color w:val="424242"/>
+          <w:shd w:val="clear" w:color="auto" w:fill="FFFFFF"/>
+        </w:rPr>
+        <w:t xml:space="preserve"> </w:t>
+      </w:r>
+      <w:r>
+        <w:rPr>
+          <w:rFonts w:asciiTheme="majorHAnsi" w:hAnsiTheme="majorHAnsi" w:cstheme="majorHAnsi"/>
+          <w:b/>
+          <w:color w:val="424242"/>
+          <w:shd w:val="clear" w:color="auto" w:fill="FFFFFF"/>
+        </w:rPr>
+        <w:t>(If class doesn’t move to Tuesday, then Sprin</w:t>
+      </w:r>
+      <w:r>
+        <w:rPr>
+          <w:rFonts w:asciiTheme="majorHAnsi" w:hAnsiTheme="majorHAnsi" w:cstheme="majorHAnsi"/>
+          <w:b/>
+          <w:color w:val="424242"/>
+          <w:shd w:val="clear" w:color="auto" w:fill="FFFFFF"/>
+        </w:rPr>
+        <w:t>t</w:t>
+      </w:r>
+      <w:r>
+        <w:rPr>
+          <w:rFonts w:asciiTheme="majorHAnsi" w:hAnsiTheme="majorHAnsi" w:cstheme="majorHAnsi"/>
+          <w:b/>
+          <w:color w:val="424242"/>
+          <w:shd w:val="clear" w:color="auto" w:fill="FFFFFF"/>
+        </w:rPr>
+        <w:t xml:space="preserve"> planning should move back to Monday)</w:t>
+      </w:r>
     </w:p>
     <w:p>
       <w:pPr>
@@ -466,6 +479,14 @@
         </w:rPr>
         <w:t>Be on time for Stand Ups and meetings.</w:t>
       </w:r>
+      <w:r>
+        <w:rPr>
+          <w:rFonts w:asciiTheme="majorHAnsi" w:hAnsiTheme="majorHAnsi" w:cstheme="majorHAnsi"/>
+          <w:color w:val="424242"/>
+          <w:shd w:val="clear" w:color="auto" w:fill="FFFFFF"/>
+        </w:rPr>
+        <w:t xml:space="preserve"> If you cannot attend or will be late, let the team know on slack.</w:t>
+      </w:r>
     </w:p>
     <w:p>
       <w:pPr>
@@ -743,7 +764,19 @@
         <w:rPr>
           <w:rFonts w:asciiTheme="majorHAnsi" w:hAnsiTheme="majorHAnsi" w:cstheme="majorHAnsi"/>
         </w:rPr>
-        <w:t>csoft_daily_scrum – For daily stand up comments only (every day regardless of status)</w:t>
+        <w:t>csoft_daily_scrum – For daily stand up comments only (</w:t>
+      </w:r>
+      <w:r>
+        <w:rPr>
+          <w:rFonts w:asciiTheme="majorHAnsi" w:hAnsiTheme="majorHAnsi" w:cstheme="majorHAnsi"/>
+        </w:rPr>
+        <w:t>minimum of 2 entries and maximum of 7 a week per sprint.</w:t>
+      </w:r>
+      <w:r>
+        <w:rPr>
+          <w:rFonts w:asciiTheme="majorHAnsi" w:hAnsiTheme="majorHAnsi" w:cstheme="majorHAnsi"/>
+        </w:rPr>
+        <w:t>)</w:t>
       </w:r>
     </w:p>
     <w:p>
@@ -859,7 +892,23 @@
           <w:color w:val="424242"/>
           <w:shd w:val="clear" w:color="auto" w:fill="FFFFFF"/>
         </w:rPr>
-        <w:t>am GMT.</w:t>
+        <w:t>am GMT</w:t>
+      </w:r>
+      <w:r>
+        <w:rPr>
+          <w:rFonts w:asciiTheme="majorHAnsi" w:hAnsiTheme="majorHAnsi" w:cstheme="majorHAnsi"/>
+          <w:color w:val="424242"/>
+          <w:shd w:val="clear" w:color="auto" w:fill="FFFFFF"/>
+        </w:rPr>
+        <w:t>, unless your active on Slack. (Session notification can be disabled)</w:t>
+      </w:r>
+      <w:r>
+        <w:rPr>
+          <w:rFonts w:asciiTheme="majorHAnsi" w:hAnsiTheme="majorHAnsi" w:cstheme="majorHAnsi"/>
+          <w:color w:val="424242"/>
+          <w:shd w:val="clear" w:color="auto" w:fill="FFFFFF"/>
+        </w:rPr>
+        <w:t>.</w:t>
       </w:r>
     </w:p>
     <w:p>
@@ -983,6 +1032,7 @@
           <w:color w:val="424242"/>
           <w:shd w:val="clear" w:color="auto" w:fill="FFFFFF"/>
         </w:rPr>
+        <w:lastRenderedPageBreak/>
         <w:t>There are no silly questions, if you don’t understand, ask.</w:t>
       </w:r>
     </w:p>
@@ -1052,6 +1102,29 @@
           <w:color w:val="424242"/>
           <w:shd w:val="clear" w:color="auto" w:fill="FFFFFF"/>
         </w:rPr>
+        <w:t>Learn from our mistakes.</w:t>
+      </w:r>
+    </w:p>
+    <w:p>
+      <w:pPr>
+        <w:pStyle w:val="ListParagraph"/>
+        <w:numPr>
+          <w:ilvl w:val="0"/>
+          <w:numId w:val="2"/>
+        </w:numPr>
+        <w:spacing w:after="0" w:line="240" w:lineRule="auto"/>
+        <w:rPr>
+          <w:rFonts w:asciiTheme="majorHAnsi" w:hAnsiTheme="majorHAnsi" w:cstheme="majorHAnsi"/>
+          <w:color w:val="424242"/>
+          <w:shd w:val="clear" w:color="auto" w:fill="FFFFFF"/>
+        </w:rPr>
+      </w:pPr>
+      <w:r>
+        <w:rPr>
+          <w:rFonts w:asciiTheme="majorHAnsi" w:hAnsiTheme="majorHAnsi" w:cstheme="majorHAnsi"/>
+          <w:color w:val="424242"/>
+          <w:shd w:val="clear" w:color="auto" w:fill="FFFFFF"/>
+        </w:rPr>
         <w:t>Don’t make assumptions.</w:t>
       </w:r>
     </w:p>
@@ -1153,23 +1226,13 @@
           <w:shd w:val="clear" w:color="auto" w:fill="FFFFFF"/>
         </w:rPr>
       </w:pPr>
-      <w:proofErr w:type="gramStart"/>
-      <w:r>
-        <w:rPr>
-          <w:rFonts w:asciiTheme="majorHAnsi" w:hAnsiTheme="majorHAnsi" w:cstheme="majorHAnsi"/>
-          <w:color w:val="424242"/>
-          <w:shd w:val="clear" w:color="auto" w:fill="FFFFFF"/>
-        </w:rPr>
-        <w:t>Keep JIRA board updated at all times</w:t>
-      </w:r>
-      <w:proofErr w:type="gramEnd"/>
-      <w:r>
-        <w:rPr>
-          <w:rFonts w:asciiTheme="majorHAnsi" w:hAnsiTheme="majorHAnsi" w:cstheme="majorHAnsi"/>
-          <w:color w:val="424242"/>
-          <w:shd w:val="clear" w:color="auto" w:fill="FFFFFF"/>
-        </w:rPr>
-        <w:t>.</w:t>
+      <w:r>
+        <w:rPr>
+          <w:rFonts w:asciiTheme="majorHAnsi" w:hAnsiTheme="majorHAnsi" w:cstheme="majorHAnsi"/>
+          <w:color w:val="424242"/>
+          <w:shd w:val="clear" w:color="auto" w:fill="FFFFFF"/>
+        </w:rPr>
+        <w:t>Keep JIRA board updated at all times.</w:t>
       </w:r>
     </w:p>
     <w:p>
@@ -1192,15 +1255,224 @@
           <w:color w:val="424242"/>
           <w:shd w:val="clear" w:color="auto" w:fill="FFFFFF"/>
         </w:rPr>
-        <w:t xml:space="preserve">Update </w:t>
-      </w:r>
-      <w:r>
-        <w:rPr>
-          <w:rFonts w:asciiTheme="majorHAnsi" w:hAnsiTheme="majorHAnsi" w:cstheme="majorHAnsi"/>
-          <w:color w:val="424242"/>
-          <w:shd w:val="clear" w:color="auto" w:fill="FFFFFF"/>
-        </w:rPr>
-        <w:t>your</w:t>
+        <w:t>Don't be afraid to ask for help.</w:t>
+      </w:r>
+    </w:p>
+    <w:p>
+      <w:pPr>
+        <w:pStyle w:val="ListParagraph"/>
+        <w:numPr>
+          <w:ilvl w:val="0"/>
+          <w:numId w:val="2"/>
+        </w:numPr>
+        <w:spacing w:after="0" w:line="240" w:lineRule="auto"/>
+        <w:rPr>
+          <w:rFonts w:asciiTheme="majorHAnsi" w:hAnsiTheme="majorHAnsi" w:cstheme="majorHAnsi"/>
+          <w:color w:val="424242"/>
+          <w:shd w:val="clear" w:color="auto" w:fill="FFFFFF"/>
+        </w:rPr>
+      </w:pPr>
+      <w:r>
+        <w:rPr>
+          <w:rFonts w:asciiTheme="majorHAnsi" w:hAnsiTheme="majorHAnsi" w:cstheme="majorHAnsi"/>
+          <w:color w:val="424242"/>
+          <w:shd w:val="clear" w:color="auto" w:fill="FFFFFF"/>
+        </w:rPr>
+        <w:t xml:space="preserve">Don't be afraid to give constructive </w:t>
+      </w:r>
+      <w:r>
+        <w:rPr>
+          <w:rFonts w:asciiTheme="majorHAnsi" w:hAnsiTheme="majorHAnsi" w:cstheme="majorHAnsi"/>
+          <w:color w:val="424242"/>
+          <w:shd w:val="clear" w:color="auto" w:fill="FFFFFF"/>
+        </w:rPr>
+        <w:t>criticism</w:t>
+      </w:r>
+      <w:r>
+        <w:rPr>
+          <w:rFonts w:asciiTheme="majorHAnsi" w:hAnsiTheme="majorHAnsi" w:cstheme="majorHAnsi"/>
+          <w:color w:val="424242"/>
+          <w:shd w:val="clear" w:color="auto" w:fill="FFFFFF"/>
+        </w:rPr>
+        <w:t>, as long as it is constructive.</w:t>
+      </w:r>
+    </w:p>
+    <w:p>
+      <w:pPr>
+        <w:pStyle w:val="ListParagraph"/>
+        <w:numPr>
+          <w:ilvl w:val="0"/>
+          <w:numId w:val="2"/>
+        </w:numPr>
+        <w:spacing w:after="0" w:line="240" w:lineRule="auto"/>
+        <w:rPr>
+          <w:rFonts w:asciiTheme="majorHAnsi" w:hAnsiTheme="majorHAnsi" w:cstheme="majorHAnsi"/>
+          <w:color w:val="424242"/>
+          <w:shd w:val="clear" w:color="auto" w:fill="FFFFFF"/>
+        </w:rPr>
+      </w:pPr>
+      <w:r>
+        <w:rPr>
+          <w:rFonts w:asciiTheme="majorHAnsi" w:hAnsiTheme="majorHAnsi" w:cstheme="majorHAnsi"/>
+          <w:color w:val="424242"/>
+          <w:shd w:val="clear" w:color="auto" w:fill="FFFFFF"/>
+        </w:rPr>
+        <w:t>Solve roadblocks within the team. If the impediment can’t be solved within the team then give it to the Scrum Master.</w:t>
+      </w:r>
+    </w:p>
+    <w:p>
+      <w:pPr>
+        <w:pStyle w:val="ListParagraph"/>
+        <w:numPr>
+          <w:ilvl w:val="0"/>
+          <w:numId w:val="2"/>
+        </w:numPr>
+        <w:spacing w:after="0" w:line="240" w:lineRule="auto"/>
+        <w:rPr>
+          <w:rFonts w:asciiTheme="majorHAnsi" w:hAnsiTheme="majorHAnsi" w:cstheme="majorHAnsi"/>
+          <w:color w:val="424242"/>
+          <w:shd w:val="clear" w:color="auto" w:fill="FFFFFF"/>
+        </w:rPr>
+      </w:pPr>
+      <w:r>
+        <w:rPr>
+          <w:rFonts w:asciiTheme="majorHAnsi" w:hAnsiTheme="majorHAnsi" w:cstheme="majorHAnsi"/>
+          <w:color w:val="424242"/>
+          <w:shd w:val="clear" w:color="auto" w:fill="FFFFFF"/>
+        </w:rPr>
+        <w:t xml:space="preserve">Sprints will start </w:t>
+      </w:r>
+      <w:r>
+        <w:rPr>
+          <w:rFonts w:asciiTheme="majorHAnsi" w:hAnsiTheme="majorHAnsi" w:cstheme="majorHAnsi"/>
+          <w:color w:val="424242"/>
+          <w:shd w:val="clear" w:color="auto" w:fill="FFFFFF"/>
+        </w:rPr>
+        <w:t>Tuesday’s</w:t>
+      </w:r>
+      <w:r>
+        <w:rPr>
+          <w:rFonts w:asciiTheme="majorHAnsi" w:hAnsiTheme="majorHAnsi" w:cstheme="majorHAnsi"/>
+          <w:color w:val="424242"/>
+          <w:shd w:val="clear" w:color="auto" w:fill="FFFFFF"/>
+        </w:rPr>
+        <w:t xml:space="preserve"> and run for 1 week</w:t>
+      </w:r>
+      <w:r>
+        <w:rPr>
+          <w:rFonts w:asciiTheme="majorHAnsi" w:hAnsiTheme="majorHAnsi" w:cstheme="majorHAnsi"/>
+          <w:color w:val="424242"/>
+          <w:shd w:val="clear" w:color="auto" w:fill="FFFFFF"/>
+        </w:rPr>
+        <w:t>, depending on Sprint Planning Session day.</w:t>
+      </w:r>
+    </w:p>
+    <w:p>
+      <w:pPr>
+        <w:pStyle w:val="ListParagraph"/>
+        <w:numPr>
+          <w:ilvl w:val="0"/>
+          <w:numId w:val="2"/>
+        </w:numPr>
+        <w:spacing w:after="0" w:line="240" w:lineRule="auto"/>
+        <w:rPr>
+          <w:rFonts w:asciiTheme="majorHAnsi" w:hAnsiTheme="majorHAnsi" w:cstheme="majorHAnsi"/>
+          <w:color w:val="424242"/>
+          <w:shd w:val="clear" w:color="auto" w:fill="FFFFFF"/>
+        </w:rPr>
+      </w:pPr>
+      <w:r>
+        <w:rPr>
+          <w:rFonts w:asciiTheme="majorHAnsi" w:hAnsiTheme="majorHAnsi" w:cstheme="majorHAnsi"/>
+          <w:color w:val="424242"/>
+          <w:shd w:val="clear" w:color="auto" w:fill="FFFFFF"/>
+        </w:rPr>
+        <w:t>The Scrum Master role rotates each week</w:t>
+      </w:r>
+    </w:p>
+    <w:p>
+      <w:pPr>
+        <w:pStyle w:val="ListParagraph"/>
+        <w:numPr>
+          <w:ilvl w:val="0"/>
+          <w:numId w:val="2"/>
+        </w:numPr>
+        <w:spacing w:after="0" w:line="240" w:lineRule="auto"/>
+        <w:rPr>
+          <w:rFonts w:asciiTheme="majorHAnsi" w:hAnsiTheme="majorHAnsi" w:cstheme="majorHAnsi"/>
+          <w:color w:val="424242"/>
+          <w:shd w:val="clear" w:color="auto" w:fill="FFFFFF"/>
+        </w:rPr>
+      </w:pPr>
+      <w:r>
+        <w:rPr>
+          <w:rFonts w:asciiTheme="majorHAnsi" w:hAnsiTheme="majorHAnsi" w:cstheme="majorHAnsi"/>
+          <w:color w:val="424242"/>
+          <w:shd w:val="clear" w:color="auto" w:fill="FFFFFF"/>
+        </w:rPr>
+        <w:t xml:space="preserve">Scrum Master’s main job is to look after </w:t>
+      </w:r>
+      <w:r>
+        <w:rPr>
+          <w:rFonts w:asciiTheme="majorHAnsi" w:hAnsiTheme="majorHAnsi" w:cstheme="majorHAnsi"/>
+          <w:color w:val="424242"/>
+          <w:shd w:val="clear" w:color="auto" w:fill="FFFFFF"/>
+        </w:rPr>
+        <w:t>teams’</w:t>
+      </w:r>
+      <w:r>
+        <w:rPr>
+          <w:rFonts w:asciiTheme="majorHAnsi" w:hAnsiTheme="majorHAnsi" w:cstheme="majorHAnsi"/>
+          <w:color w:val="424242"/>
+          <w:shd w:val="clear" w:color="auto" w:fill="FFFFFF"/>
+        </w:rPr>
+        <w:t xml:space="preserve"> interest first and if capacity allows can take on stories.</w:t>
+      </w:r>
+    </w:p>
+    <w:p>
+      <w:pPr>
+        <w:pStyle w:val="ListParagraph"/>
+        <w:numPr>
+          <w:ilvl w:val="0"/>
+          <w:numId w:val="2"/>
+        </w:numPr>
+        <w:spacing w:after="0" w:line="240" w:lineRule="auto"/>
+        <w:rPr>
+          <w:rFonts w:asciiTheme="majorHAnsi" w:hAnsiTheme="majorHAnsi" w:cstheme="majorHAnsi"/>
+          <w:color w:val="424242"/>
+          <w:shd w:val="clear" w:color="auto" w:fill="FFFFFF"/>
+        </w:rPr>
+      </w:pPr>
+      <w:r>
+        <w:rPr>
+          <w:rFonts w:asciiTheme="majorHAnsi" w:hAnsiTheme="majorHAnsi" w:cstheme="majorHAnsi"/>
+          <w:color w:val="424242"/>
+          <w:shd w:val="clear" w:color="auto" w:fill="FFFFFF"/>
+        </w:rPr>
+        <w:t xml:space="preserve">Communicate with Scrum Master channel on Slack. </w:t>
+      </w:r>
+    </w:p>
+    <w:p>
+      <w:pPr>
+        <w:pStyle w:val="ListParagraph"/>
+        <w:numPr>
+          <w:ilvl w:val="0"/>
+          <w:numId w:val="2"/>
+        </w:numPr>
+        <w:spacing w:after="0" w:line="240" w:lineRule="auto"/>
+        <w:rPr>
+          <w:rFonts w:asciiTheme="majorHAnsi" w:hAnsiTheme="majorHAnsi" w:cstheme="majorHAnsi"/>
+          <w:color w:val="424242"/>
+          <w:shd w:val="clear" w:color="auto" w:fill="FFFFFF"/>
+        </w:rPr>
+      </w:pPr>
+      <w:r>
+        <w:rPr>
+          <w:rFonts w:asciiTheme="majorHAnsi" w:hAnsiTheme="majorHAnsi" w:cstheme="majorHAnsi"/>
+          <w:color w:val="424242"/>
+          <w:shd w:val="clear" w:color="auto" w:fill="FFFFFF"/>
+        </w:rPr>
+        <w:t>Always include a story for the Scrum Master role in every Sprint.</w:t>
       </w:r>
       <w:r>
         <w:rPr>
@@ -1210,30 +1482,6 @@
         </w:rPr>
         <w:t xml:space="preserve"> </w:t>
       </w:r>
-      <w:r>
-        <w:rPr>
-          <w:rFonts w:asciiTheme="majorHAnsi" w:hAnsiTheme="majorHAnsi" w:cstheme="majorHAnsi"/>
-          <w:color w:val="424242"/>
-          <w:shd w:val="clear" w:color="auto" w:fill="FFFFFF"/>
-        </w:rPr>
-        <w:t>Jira stories</w:t>
-      </w:r>
-      <w:r>
-        <w:rPr>
-          <w:rFonts w:asciiTheme="majorHAnsi" w:hAnsiTheme="majorHAnsi" w:cstheme="majorHAnsi"/>
-          <w:color w:val="424242"/>
-          <w:shd w:val="clear" w:color="auto" w:fill="FFFFFF"/>
-        </w:rPr>
-        <w:t xml:space="preserve"> as you progress the story </w:t>
-      </w:r>
-      <w:r>
-        <w:rPr>
-          <w:rFonts w:asciiTheme="majorHAnsi" w:hAnsiTheme="majorHAnsi" w:cstheme="majorHAnsi"/>
-          <w:color w:val="424242"/>
-          <w:shd w:val="clear" w:color="auto" w:fill="FFFFFF"/>
-        </w:rPr>
-        <w:t>in the comments of the story</w:t>
-      </w:r>
     </w:p>
     <w:p>
       <w:pPr>
@@ -1255,244 +1503,23 @@
           <w:color w:val="424242"/>
           <w:shd w:val="clear" w:color="auto" w:fill="FFFFFF"/>
         </w:rPr>
-        <w:t>Don't be afraid to ask for help.</w:t>
-      </w:r>
-    </w:p>
-    <w:p>
-      <w:pPr>
-        <w:pStyle w:val="ListParagraph"/>
-        <w:numPr>
-          <w:ilvl w:val="0"/>
-          <w:numId w:val="2"/>
-        </w:numPr>
-        <w:spacing w:after="0" w:line="240" w:lineRule="auto"/>
-        <w:rPr>
-          <w:rFonts w:asciiTheme="majorHAnsi" w:hAnsiTheme="majorHAnsi" w:cstheme="majorHAnsi"/>
-          <w:color w:val="424242"/>
-          <w:shd w:val="clear" w:color="auto" w:fill="FFFFFF"/>
-        </w:rPr>
-      </w:pPr>
-      <w:r>
-        <w:rPr>
-          <w:rFonts w:asciiTheme="majorHAnsi" w:hAnsiTheme="majorHAnsi" w:cstheme="majorHAnsi"/>
-          <w:color w:val="424242"/>
-          <w:shd w:val="clear" w:color="auto" w:fill="FFFFFF"/>
-        </w:rPr>
-        <w:t xml:space="preserve">Don't be afraid to give constructive </w:t>
-      </w:r>
-      <w:r>
-        <w:rPr>
-          <w:rFonts w:asciiTheme="majorHAnsi" w:hAnsiTheme="majorHAnsi" w:cstheme="majorHAnsi"/>
-          <w:color w:val="424242"/>
-          <w:shd w:val="clear" w:color="auto" w:fill="FFFFFF"/>
-        </w:rPr>
-        <w:t>criticism</w:t>
-      </w:r>
-      <w:r>
-        <w:rPr>
-          <w:rFonts w:asciiTheme="majorHAnsi" w:hAnsiTheme="majorHAnsi" w:cstheme="majorHAnsi"/>
-          <w:color w:val="424242"/>
-          <w:shd w:val="clear" w:color="auto" w:fill="FFFFFF"/>
-        </w:rPr>
-        <w:t xml:space="preserve">, </w:t>
-      </w:r>
-      <w:proofErr w:type="gramStart"/>
-      <w:r>
-        <w:rPr>
-          <w:rFonts w:asciiTheme="majorHAnsi" w:hAnsiTheme="majorHAnsi" w:cstheme="majorHAnsi"/>
-          <w:color w:val="424242"/>
-          <w:shd w:val="clear" w:color="auto" w:fill="FFFFFF"/>
-        </w:rPr>
-        <w:t>as long as</w:t>
-      </w:r>
-      <w:proofErr w:type="gramEnd"/>
-      <w:r>
-        <w:rPr>
-          <w:rFonts w:asciiTheme="majorHAnsi" w:hAnsiTheme="majorHAnsi" w:cstheme="majorHAnsi"/>
-          <w:color w:val="424242"/>
-          <w:shd w:val="clear" w:color="auto" w:fill="FFFFFF"/>
-        </w:rPr>
-        <w:t xml:space="preserve"> it is constructive.</w:t>
-      </w:r>
-    </w:p>
-    <w:p>
-      <w:pPr>
-        <w:pStyle w:val="ListParagraph"/>
-        <w:numPr>
-          <w:ilvl w:val="0"/>
-          <w:numId w:val="2"/>
-        </w:numPr>
-        <w:spacing w:after="0" w:line="240" w:lineRule="auto"/>
-        <w:rPr>
-          <w:rFonts w:asciiTheme="majorHAnsi" w:hAnsiTheme="majorHAnsi" w:cstheme="majorHAnsi"/>
-          <w:color w:val="424242"/>
-          <w:shd w:val="clear" w:color="auto" w:fill="FFFFFF"/>
-        </w:rPr>
-      </w:pPr>
-      <w:r>
-        <w:rPr>
-          <w:rFonts w:asciiTheme="majorHAnsi" w:hAnsiTheme="majorHAnsi" w:cstheme="majorHAnsi"/>
-          <w:color w:val="424242"/>
-          <w:shd w:val="clear" w:color="auto" w:fill="FFFFFF"/>
-        </w:rPr>
-        <w:t>Solve roadblocks within the team. If the impediment can’t be solved within the team then give it to the Scrum Master.</w:t>
-      </w:r>
-    </w:p>
-    <w:p>
-      <w:pPr>
-        <w:pStyle w:val="ListParagraph"/>
-        <w:numPr>
-          <w:ilvl w:val="0"/>
-          <w:numId w:val="2"/>
-        </w:numPr>
-        <w:spacing w:after="0" w:line="240" w:lineRule="auto"/>
-        <w:rPr>
-          <w:rFonts w:asciiTheme="majorHAnsi" w:hAnsiTheme="majorHAnsi" w:cstheme="majorHAnsi"/>
-          <w:color w:val="424242"/>
-          <w:shd w:val="clear" w:color="auto" w:fill="FFFFFF"/>
-        </w:rPr>
-      </w:pPr>
-      <w:r>
-        <w:rPr>
-          <w:rFonts w:asciiTheme="majorHAnsi" w:hAnsiTheme="majorHAnsi" w:cstheme="majorHAnsi"/>
-          <w:color w:val="424242"/>
-          <w:shd w:val="clear" w:color="auto" w:fill="FFFFFF"/>
-        </w:rPr>
-        <w:t xml:space="preserve">Sprints will start </w:t>
-      </w:r>
-      <w:r>
-        <w:rPr>
-          <w:rFonts w:asciiTheme="majorHAnsi" w:hAnsiTheme="majorHAnsi" w:cstheme="majorHAnsi"/>
-          <w:color w:val="424242"/>
-          <w:shd w:val="clear" w:color="auto" w:fill="FFFFFF"/>
-        </w:rPr>
-        <w:t>Tuesday’s</w:t>
-      </w:r>
-      <w:r>
-        <w:rPr>
-          <w:rFonts w:asciiTheme="majorHAnsi" w:hAnsiTheme="majorHAnsi" w:cstheme="majorHAnsi"/>
-          <w:color w:val="424242"/>
-          <w:shd w:val="clear" w:color="auto" w:fill="FFFFFF"/>
-        </w:rPr>
-        <w:t xml:space="preserve"> and run for 1 week</w:t>
-      </w:r>
-    </w:p>
-    <w:p>
-      <w:pPr>
-        <w:pStyle w:val="ListParagraph"/>
-        <w:numPr>
-          <w:ilvl w:val="0"/>
-          <w:numId w:val="2"/>
-        </w:numPr>
-        <w:spacing w:after="0" w:line="240" w:lineRule="auto"/>
-        <w:rPr>
-          <w:rFonts w:asciiTheme="majorHAnsi" w:hAnsiTheme="majorHAnsi" w:cstheme="majorHAnsi"/>
-          <w:color w:val="424242"/>
-          <w:shd w:val="clear" w:color="auto" w:fill="FFFFFF"/>
-        </w:rPr>
-      </w:pPr>
-      <w:r>
-        <w:rPr>
-          <w:rFonts w:asciiTheme="majorHAnsi" w:hAnsiTheme="majorHAnsi" w:cstheme="majorHAnsi"/>
-          <w:color w:val="424242"/>
-          <w:shd w:val="clear" w:color="auto" w:fill="FFFFFF"/>
-        </w:rPr>
-        <w:t>The Scrum Master role rotates each week</w:t>
-      </w:r>
-    </w:p>
-    <w:p>
-      <w:pPr>
-        <w:pStyle w:val="ListParagraph"/>
-        <w:numPr>
-          <w:ilvl w:val="0"/>
-          <w:numId w:val="2"/>
-        </w:numPr>
-        <w:spacing w:after="0" w:line="240" w:lineRule="auto"/>
-        <w:rPr>
-          <w:rFonts w:asciiTheme="majorHAnsi" w:hAnsiTheme="majorHAnsi" w:cstheme="majorHAnsi"/>
-          <w:color w:val="424242"/>
-          <w:shd w:val="clear" w:color="auto" w:fill="FFFFFF"/>
-        </w:rPr>
-      </w:pPr>
-      <w:r>
-        <w:rPr>
-          <w:rFonts w:asciiTheme="majorHAnsi" w:hAnsiTheme="majorHAnsi" w:cstheme="majorHAnsi"/>
-          <w:color w:val="424242"/>
-          <w:shd w:val="clear" w:color="auto" w:fill="FFFFFF"/>
-        </w:rPr>
-        <w:t xml:space="preserve">Scrum Master’s main job is to look after </w:t>
-      </w:r>
-      <w:proofErr w:type="gramStart"/>
-      <w:r>
-        <w:rPr>
-          <w:rFonts w:asciiTheme="majorHAnsi" w:hAnsiTheme="majorHAnsi" w:cstheme="majorHAnsi"/>
-          <w:color w:val="424242"/>
-          <w:shd w:val="clear" w:color="auto" w:fill="FFFFFF"/>
-        </w:rPr>
-        <w:t>teams</w:t>
-      </w:r>
-      <w:proofErr w:type="gramEnd"/>
-      <w:r>
-        <w:rPr>
-          <w:rFonts w:asciiTheme="majorHAnsi" w:hAnsiTheme="majorHAnsi" w:cstheme="majorHAnsi"/>
-          <w:color w:val="424242"/>
-          <w:shd w:val="clear" w:color="auto" w:fill="FFFFFF"/>
-        </w:rPr>
-        <w:t xml:space="preserve"> interest first and if capacity allows can take on stories.</w:t>
-      </w:r>
-    </w:p>
-    <w:p>
-      <w:pPr>
-        <w:pStyle w:val="ListParagraph"/>
-        <w:numPr>
-          <w:ilvl w:val="0"/>
-          <w:numId w:val="2"/>
-        </w:numPr>
-        <w:spacing w:after="0" w:line="240" w:lineRule="auto"/>
-        <w:rPr>
-          <w:rFonts w:asciiTheme="majorHAnsi" w:hAnsiTheme="majorHAnsi" w:cstheme="majorHAnsi"/>
-          <w:color w:val="424242"/>
-          <w:shd w:val="clear" w:color="auto" w:fill="FFFFFF"/>
-        </w:rPr>
-      </w:pPr>
-      <w:r>
-        <w:rPr>
-          <w:rFonts w:asciiTheme="majorHAnsi" w:hAnsiTheme="majorHAnsi" w:cstheme="majorHAnsi"/>
-          <w:color w:val="424242"/>
-          <w:shd w:val="clear" w:color="auto" w:fill="FFFFFF"/>
-        </w:rPr>
-        <w:t>Always include a story for the Scrum Master role in every Sprint.</w:t>
-      </w:r>
-      <w:r>
-        <w:rPr>
-          <w:rFonts w:asciiTheme="majorHAnsi" w:hAnsiTheme="majorHAnsi" w:cstheme="majorHAnsi"/>
-          <w:color w:val="424242"/>
-          <w:shd w:val="clear" w:color="auto" w:fill="FFFFFF"/>
-        </w:rPr>
-        <w:t xml:space="preserve"> </w:t>
-      </w:r>
-    </w:p>
-    <w:p>
-      <w:pPr>
-        <w:pStyle w:val="ListParagraph"/>
-        <w:numPr>
-          <w:ilvl w:val="0"/>
-          <w:numId w:val="2"/>
-        </w:numPr>
-        <w:spacing w:after="0" w:line="240" w:lineRule="auto"/>
-        <w:rPr>
-          <w:rFonts w:asciiTheme="majorHAnsi" w:hAnsiTheme="majorHAnsi" w:cstheme="majorHAnsi"/>
-          <w:color w:val="424242"/>
-          <w:shd w:val="clear" w:color="auto" w:fill="FFFFFF"/>
-        </w:rPr>
-      </w:pPr>
-      <w:r>
-        <w:rPr>
-          <w:rFonts w:asciiTheme="majorHAnsi" w:hAnsiTheme="majorHAnsi" w:cstheme="majorHAnsi"/>
-          <w:color w:val="424242"/>
-          <w:shd w:val="clear" w:color="auto" w:fill="FFFFFF"/>
-        </w:rPr>
-        <w:t>Each member of the team will work 6 hours per week, unless they are on vacation.</w:t>
+        <w:t xml:space="preserve">Each member of the team will work </w:t>
+      </w:r>
+      <w:r>
+        <w:rPr>
+          <w:rFonts w:asciiTheme="majorHAnsi" w:hAnsiTheme="majorHAnsi" w:cstheme="majorHAnsi"/>
+          <w:color w:val="424242"/>
+          <w:shd w:val="clear" w:color="auto" w:fill="FFFFFF"/>
+        </w:rPr>
+        <w:t>10</w:t>
+      </w:r>
+      <w:r>
+        <w:rPr>
+          <w:rFonts w:asciiTheme="majorHAnsi" w:hAnsiTheme="majorHAnsi" w:cstheme="majorHAnsi"/>
+          <w:color w:val="424242"/>
+          <w:shd w:val="clear" w:color="auto" w:fill="FFFFFF"/>
+        </w:rPr>
+        <w:t xml:space="preserve"> hours per week, unless they are on vacation.</w:t>
       </w:r>
     </w:p>
     <w:p>
@@ -1529,16 +1556,7 @@
           <w:color w:val="FF0000"/>
           <w:shd w:val="clear" w:color="auto" w:fill="FFFFFF"/>
         </w:rPr>
-        <w:t>N</w:t>
-      </w:r>
-      <w:r>
-        <w:rPr>
-          <w:rFonts w:asciiTheme="majorHAnsi" w:hAnsiTheme="majorHAnsi" w:cstheme="majorHAnsi"/>
-          <w:i/>
-          <w:color w:val="FF0000"/>
-          <w:shd w:val="clear" w:color="auto" w:fill="FFFFFF"/>
-        </w:rPr>
-        <w:t>othing should go into the Social Contract unless it has complete agreement from all team members.</w:t>
+        <w:t>Nothing should go into the Social Contract unless it has complete agreement from all team members.</w:t>
       </w:r>
     </w:p>
     <w:p>
@@ -1583,31 +1601,7 @@
           <w:sz w:val="28"/>
           <w:shd w:val="clear" w:color="auto" w:fill="FFFFFF"/>
         </w:rPr>
-        <w:t xml:space="preserve"> and everyone </w:t>
-      </w:r>
-      <w:proofErr w:type="gramStart"/>
-      <w:r>
-        <w:rPr>
-          <w:rFonts w:asciiTheme="majorHAnsi" w:hAnsiTheme="majorHAnsi" w:cstheme="majorHAnsi"/>
-          <w:b/>
-          <w:i/>
-          <w:color w:val="FF0000"/>
-          <w:sz w:val="28"/>
-          <w:shd w:val="clear" w:color="auto" w:fill="FFFFFF"/>
-        </w:rPr>
-        <w:t>is in agreement</w:t>
-      </w:r>
-      <w:proofErr w:type="gramEnd"/>
-      <w:r>
-        <w:rPr>
-          <w:rFonts w:asciiTheme="majorHAnsi" w:hAnsiTheme="majorHAnsi" w:cstheme="majorHAnsi"/>
-          <w:b/>
-          <w:i/>
-          <w:color w:val="FF0000"/>
-          <w:sz w:val="28"/>
-          <w:shd w:val="clear" w:color="auto" w:fill="FFFFFF"/>
-        </w:rPr>
-        <w:t>.</w:t>
+        <w:t xml:space="preserve"> and everyone is in agreement.</w:t>
       </w:r>
     </w:p>
     <w:p>
@@ -1628,6 +1622,33 @@
       </w:pPr>
       <w:r>
         <w:t>Michael McFadden</w:t>
+      </w:r>
+      <w:r>
+        <w:tab/>
+      </w:r>
+      <w:r>
+        <w:tab/>
+      </w:r>
+      <w:r>
+        <w:rPr>
+          <w:rFonts w:cstheme="minorHAnsi"/>
+        </w:rPr>
+        <w:t>×</w:t>
+      </w:r>
+    </w:p>
+    <w:p>
+      <w:pPr>
+        <w:pStyle w:val="ListParagraph"/>
+        <w:numPr>
+          <w:ilvl w:val="0"/>
+          <w:numId w:val="6"/>
+        </w:numPr>
+      </w:pPr>
+      <w:r>
+        <w:t>Colin Kenny</w:t>
+      </w:r>
+      <w:r>
+        <w:tab/>
       </w:r>
       <w:r>
         <w:tab/>
@@ -1637,19 +1658,15 @@
       </w:r>
       <w:sdt>
         <w:sdtPr>
-          <w:id w:val="1826168107"/>
-          <w14:checkbox>
-            <w14:checked w14:val="0"/>
-            <w14:checkedState w14:val="2612" w14:font="MS Gothic"/>
-            <w14:uncheckedState w14:val="2610" w14:font="MS Gothic"/>
-          </w14:checkbox>
+          <w:id w:val="1798646719"/>
         </w:sdtPr>
+        <w:sdtEndPr/>
         <w:sdtContent>
           <w:r>
             <w:rPr>
-              <w:rFonts w:ascii="MS Gothic" w:eastAsia="MS Gothic" w:hAnsi="MS Gothic" w:hint="eastAsia"/>
+              <w:rFonts w:ascii="Calibri" w:eastAsia="MS Gothic" w:hAnsi="Calibri" w:cs="Calibri"/>
             </w:rPr>
-            <w:t>☐</w:t>
+            <w:t>×</w:t>
           </w:r>
         </w:sdtContent>
       </w:sdt>
@@ -1663,10 +1680,7 @@
         </w:numPr>
       </w:pPr>
       <w:r>
-        <w:t>Colin Kenny</w:t>
-      </w:r>
-      <w:r>
-        <w:tab/>
+        <w:t>Matthew McColgan</w:t>
       </w:r>
       <w:r>
         <w:tab/>
@@ -1676,22 +1690,21 @@
       </w:r>
       <w:sdt>
         <w:sdtPr>
-          <w:id w:val="1798646719"/>
-          <w14:checkbox>
-            <w14:checked w14:val="0"/>
-            <w14:checkedState w14:val="2612" w14:font="MS Gothic"/>
-            <w14:uncheckedState w14:val="2610" w14:font="MS Gothic"/>
-          </w14:checkbox>
+          <w:id w:val="-1516527845"/>
         </w:sdtPr>
+        <w:sdtEndPr/>
         <w:sdtContent>
           <w:r>
             <w:rPr>
-              <w:rFonts w:ascii="MS Gothic" w:eastAsia="MS Gothic" w:hAnsi="MS Gothic" w:hint="eastAsia"/>
+              <w:rFonts w:ascii="Calibri" w:eastAsia="MS Gothic" w:hAnsi="Calibri" w:cs="Calibri"/>
             </w:rPr>
-            <w:t>☐</w:t>
+            <w:t>×</w:t>
           </w:r>
         </w:sdtContent>
       </w:sdt>
+      <w:r>
+        <w:tab/>
+      </w:r>
     </w:p>
     <w:p>
       <w:pPr>
@@ -1702,8 +1715,13 @@
         </w:numPr>
       </w:pPr>
       <w:r>
-        <w:t>Matthew McColgan</w:t>
-      </w:r>
+        <w:t xml:space="preserve">Bharathi </w:t>
+      </w:r>
+      <w:proofErr w:type="spellStart"/>
+      <w:r>
+        <w:t>Gadhiraju</w:t>
+      </w:r>
+      <w:proofErr w:type="spellEnd"/>
       <w:r>
         <w:tab/>
       </w:r>
@@ -1712,25 +1730,18 @@
       </w:r>
       <w:sdt>
         <w:sdtPr>
-          <w:id w:val="-1516527845"/>
-          <w14:checkbox>
-            <w14:checked w14:val="0"/>
-            <w14:checkedState w14:val="2612" w14:font="MS Gothic"/>
-            <w14:uncheckedState w14:val="2610" w14:font="MS Gothic"/>
-          </w14:checkbox>
+          <w:id w:val="-1210178628"/>
         </w:sdtPr>
+        <w:sdtEndPr/>
         <w:sdtContent>
           <w:r>
             <w:rPr>
-              <w:rFonts w:ascii="MS Gothic" w:eastAsia="MS Gothic" w:hAnsi="MS Gothic" w:hint="eastAsia"/>
+              <w:rFonts w:ascii="Calibri" w:eastAsia="MS Gothic" w:hAnsi="Calibri" w:cs="Calibri"/>
             </w:rPr>
-            <w:t>☐</w:t>
+            <w:t>×</w:t>
           </w:r>
         </w:sdtContent>
       </w:sdt>
-      <w:r>
-        <w:tab/>
-      </w:r>
     </w:p>
     <w:p>
       <w:pPr>
@@ -1741,13 +1752,8 @@
         </w:numPr>
       </w:pPr>
       <w:r>
-        <w:t xml:space="preserve">Bharathi </w:t>
-      </w:r>
-      <w:proofErr w:type="spellStart"/>
-      <w:r>
-        <w:t>Gadhiraju</w:t>
-      </w:r>
-      <w:proofErr w:type="spellEnd"/>
+        <w:t>Charles Aylward</w:t>
+      </w:r>
       <w:r>
         <w:tab/>
       </w:r>
@@ -1756,19 +1762,15 @@
       </w:r>
       <w:sdt>
         <w:sdtPr>
-          <w:id w:val="-1210178628"/>
-          <w14:checkbox>
-            <w14:checked w14:val="0"/>
-            <w14:checkedState w14:val="2612" w14:font="MS Gothic"/>
-            <w14:uncheckedState w14:val="2610" w14:font="MS Gothic"/>
-          </w14:checkbox>
+          <w:id w:val="1882507406"/>
         </w:sdtPr>
+        <w:sdtEndPr/>
         <w:sdtContent>
           <w:r>
             <w:rPr>
-              <w:rFonts w:ascii="MS Gothic" w:eastAsia="MS Gothic" w:hAnsi="MS Gothic" w:hint="eastAsia"/>
+              <w:rFonts w:ascii="Calibri" w:eastAsia="MS Gothic" w:hAnsi="Calibri" w:cs="Calibri"/>
             </w:rPr>
-            <w:t>☐</w:t>
+            <w:t>×</w:t>
           </w:r>
         </w:sdtContent>
       </w:sdt>
@@ -1781,9 +1783,19 @@
           <w:numId w:val="6"/>
         </w:numPr>
       </w:pPr>
-      <w:r>
-        <w:t>Charles Aylward</w:t>
-      </w:r>
+      <w:proofErr w:type="spellStart"/>
+      <w:r>
+        <w:t>Joji</w:t>
+      </w:r>
+      <w:proofErr w:type="spellEnd"/>
+      <w:r>
+        <w:t xml:space="preserve"> Pradhan </w:t>
+      </w:r>
+      <w:proofErr w:type="spellStart"/>
+      <w:r>
+        <w:t>Thokala</w:t>
+      </w:r>
+      <w:proofErr w:type="spellEnd"/>
       <w:r>
         <w:tab/>
       </w:r>
@@ -1792,19 +1804,15 @@
       </w:r>
       <w:sdt>
         <w:sdtPr>
-          <w:id w:val="1882507406"/>
-          <w14:checkbox>
-            <w14:checked w14:val="0"/>
-            <w14:checkedState w14:val="2612" w14:font="MS Gothic"/>
-            <w14:uncheckedState w14:val="2610" w14:font="MS Gothic"/>
-          </w14:checkbox>
+          <w:id w:val="-278179570"/>
         </w:sdtPr>
+        <w:sdtEndPr/>
         <w:sdtContent>
           <w:r>
             <w:rPr>
-              <w:rFonts w:ascii="MS Gothic" w:eastAsia="MS Gothic" w:hAnsi="MS Gothic" w:hint="eastAsia"/>
+              <w:rFonts w:ascii="Calibri" w:eastAsia="MS Gothic" w:hAnsi="Calibri" w:cs="Calibri"/>
             </w:rPr>
-            <w:t>☐</w:t>
+            <w:t>×</w:t>
           </w:r>
         </w:sdtContent>
       </w:sdt>
@@ -1817,19 +1825,9 @@
           <w:numId w:val="6"/>
         </w:numPr>
       </w:pPr>
-      <w:proofErr w:type="spellStart"/>
-      <w:r>
-        <w:t>Joji</w:t>
-      </w:r>
-      <w:proofErr w:type="spellEnd"/>
-      <w:r>
-        <w:t xml:space="preserve"> Pradhan </w:t>
-      </w:r>
-      <w:proofErr w:type="spellStart"/>
-      <w:r>
-        <w:t>Thokala</w:t>
-      </w:r>
-      <w:proofErr w:type="spellEnd"/>
+      <w:r>
+        <w:t>Mary Walsh McGinty</w:t>
+      </w:r>
       <w:r>
         <w:tab/>
       </w:r>
@@ -1838,19 +1836,15 @@
       </w:r>
       <w:sdt>
         <w:sdtPr>
-          <w:id w:val="-278179570"/>
-          <w14:checkbox>
-            <w14:checked w14:val="0"/>
-            <w14:checkedState w14:val="2612" w14:font="MS Gothic"/>
-            <w14:uncheckedState w14:val="2610" w14:font="MS Gothic"/>
-          </w14:checkbox>
+          <w:id w:val="-1397809329"/>
         </w:sdtPr>
+        <w:sdtEndPr/>
         <w:sdtContent>
           <w:r>
             <w:rPr>
-              <w:rFonts w:ascii="MS Gothic" w:eastAsia="MS Gothic" w:hAnsi="MS Gothic" w:hint="eastAsia"/>
+              <w:rFonts w:ascii="Calibri" w:eastAsia="MS Gothic" w:hAnsi="Calibri" w:cs="Calibri"/>
             </w:rPr>
-            <w:t>☐</w:t>
+            <w:t>×</w:t>
           </w:r>
         </w:sdtContent>
       </w:sdt>
@@ -1864,8 +1858,13 @@
         </w:numPr>
       </w:pPr>
       <w:r>
-        <w:t>Mary Walsh McGinty</w:t>
-      </w:r>
+        <w:t xml:space="preserve">Liam </w:t>
+      </w:r>
+      <w:proofErr w:type="spellStart"/>
+      <w:r>
+        <w:t>Whorriskey</w:t>
+      </w:r>
+      <w:proofErr w:type="spellEnd"/>
       <w:r>
         <w:tab/>
       </w:r>
@@ -1874,63 +1873,20 @@
       </w:r>
       <w:sdt>
         <w:sdtPr>
-          <w:id w:val="-1397809329"/>
-          <w14:checkbox>
-            <w14:checked w14:val="0"/>
-            <w14:checkedState w14:val="2612" w14:font="MS Gothic"/>
-            <w14:uncheckedState w14:val="2610" w14:font="MS Gothic"/>
-          </w14:checkbox>
+          <w:id w:val="-2048903267"/>
         </w:sdtPr>
+        <w:sdtEndPr/>
         <w:sdtContent>
           <w:r>
             <w:rPr>
-              <w:rFonts w:ascii="MS Gothic" w:eastAsia="MS Gothic" w:hAnsi="MS Gothic" w:hint="eastAsia"/>
+              <w:rFonts w:ascii="Calibri" w:eastAsia="MS Gothic" w:hAnsi="Calibri" w:cs="Calibri"/>
             </w:rPr>
-            <w:t>☐</w:t>
+            <w:t>×</w:t>
           </w:r>
         </w:sdtContent>
       </w:sdt>
-    </w:p>
-    <w:p>
-      <w:pPr>
-        <w:pStyle w:val="ListParagraph"/>
-        <w:numPr>
-          <w:ilvl w:val="0"/>
-          <w:numId w:val="6"/>
-        </w:numPr>
-      </w:pPr>
-      <w:r>
-        <w:t xml:space="preserve">Liam </w:t>
-      </w:r>
-      <w:proofErr w:type="spellStart"/>
-      <w:r>
-        <w:t>Whorriskey</w:t>
-      </w:r>
-      <w:proofErr w:type="spellEnd"/>
-      <w:r>
-        <w:tab/>
-      </w:r>
-      <w:r>
-        <w:tab/>
-      </w:r>
-      <w:sdt>
-        <w:sdtPr>
-          <w:id w:val="-2048903267"/>
-          <w14:checkbox>
-            <w14:checked w14:val="0"/>
-            <w14:checkedState w14:val="2612" w14:font="MS Gothic"/>
-            <w14:uncheckedState w14:val="2610" w14:font="MS Gothic"/>
-          </w14:checkbox>
-        </w:sdtPr>
-        <w:sdtContent>
-          <w:r>
-            <w:rPr>
-              <w:rFonts w:ascii="MS Gothic" w:eastAsia="MS Gothic" w:hAnsi="MS Gothic" w:hint="eastAsia"/>
-            </w:rPr>
-            <w:t>☐</w:t>
-          </w:r>
-        </w:sdtContent>
-      </w:sdt>
+      <w:bookmarkStart w:id="0" w:name="_GoBack"/>
+      <w:bookmarkEnd w:id="0"/>
     </w:p>
     <w:sectPr>
       <w:pgSz w:w="12240" w:h="15840"/>
@@ -2173,17 +2129,17 @@
   <w:abstractNum w:abstractNumId="2" w15:restartNumberingAfterBreak="0">
     <w:nsid w:val="4ECA6137"/>
     <w:multiLevelType w:val="hybridMultilevel"/>
-    <w:tmpl w:val="ACF271BE"/>
-    <w:lvl w:ilvl="0" w:tplc="08090001">
-      <w:start w:val="1"/>
-      <w:numFmt w:val="bullet"/>
-      <w:lvlText w:val=""/>
+    <w:tmpl w:val="F67CB1C4"/>
+    <w:lvl w:ilvl="0" w:tplc="0809000B">
+      <w:start w:val="1"/>
+      <w:numFmt w:val="bullet"/>
+      <w:lvlText w:val=""/>
       <w:lvlJc w:val="left"/>
       <w:pPr>
         <w:ind w:left="720" w:hanging="360"/>
       </w:pPr>
       <w:rPr>
-        <w:rFonts w:ascii="Symbol" w:hAnsi="Symbol" w:hint="default"/>
+        <w:rFonts w:ascii="Wingdings" w:hAnsi="Wingdings" w:hint="default"/>
       </w:rPr>
     </w:lvl>
     <w:lvl w:ilvl="1" w:tplc="08090003" w:tentative="1">
@@ -2815,7 +2771,7 @@
     <w:lsdException w:name="Table Web 2" w:semiHidden="1" w:unhideWhenUsed="1"/>
     <w:lsdException w:name="Table Web 3" w:semiHidden="1" w:unhideWhenUsed="1"/>
     <w:lsdException w:name="Balloon Text" w:semiHidden="1" w:unhideWhenUsed="1"/>
-    <w:lsdException w:name="Table Grid" w:uiPriority="39"/>
+    <w:lsdException w:name="Table Grid" w:semiHidden="1" w:uiPriority="39" w:unhideWhenUsed="1"/>
     <w:lsdException w:name="Table Theme" w:semiHidden="1" w:unhideWhenUsed="1"/>
     <w:lsdException w:name="Placeholder Text" w:semiHidden="1"/>
     <w:lsdException w:name="No Spacing" w:uiPriority="1" w:qFormat="1"/>
@@ -3040,6 +2996,7 @@
   <w:style w:type="paragraph" w:default="1" w:styleId="Normal">
     <w:name w:val="Normal"/>
     <w:qFormat/>
+    <w:rsid w:val="00B82359"/>
   </w:style>
   <w:style w:type="paragraph" w:styleId="Heading1">
     <w:name w:val="heading 1"/>
@@ -3246,6 +3203,46 @@
       <w:color w:val="2F5496" w:themeColor="accent1" w:themeShade="BF"/>
     </w:rPr>
   </w:style>
+  <w:style w:type="paragraph" w:styleId="BalloonText">
+    <w:name w:val="Balloon Text"/>
+    <w:basedOn w:val="Normal"/>
+    <w:link w:val="BalloonTextChar"/>
+    <w:uiPriority w:val="99"/>
+    <w:semiHidden/>
+    <w:unhideWhenUsed/>
+    <w:rsid w:val="00753C9C"/>
+    <w:pPr>
+      <w:spacing w:after="0" w:line="240" w:lineRule="auto"/>
+    </w:pPr>
+    <w:rPr>
+      <w:rFonts w:ascii="Tahoma" w:hAnsi="Tahoma" w:cs="Tahoma"/>
+      <w:sz w:val="16"/>
+      <w:szCs w:val="16"/>
+    </w:rPr>
+  </w:style>
+  <w:style w:type="character" w:customStyle="1" w:styleId="BalloonTextChar">
+    <w:name w:val="Balloon Text Char"/>
+    <w:basedOn w:val="DefaultParagraphFont"/>
+    <w:link w:val="BalloonText"/>
+    <w:uiPriority w:val="99"/>
+    <w:semiHidden/>
+    <w:rsid w:val="00753C9C"/>
+    <w:rPr>
+      <w:rFonts w:ascii="Tahoma" w:hAnsi="Tahoma" w:cs="Tahoma"/>
+      <w:sz w:val="16"/>
+      <w:szCs w:val="16"/>
+    </w:rPr>
+  </w:style>
+  <w:style w:type="character" w:styleId="PlaceholderText">
+    <w:name w:val="Placeholder Text"/>
+    <w:basedOn w:val="DefaultParagraphFont"/>
+    <w:uiPriority w:val="99"/>
+    <w:semiHidden/>
+    <w:rsid w:val="00FE05AC"/>
+    <w:rPr>
+      <w:color w:val="808080"/>
+    </w:rPr>
+  </w:style>
 </w:styles>
 </file>
 
@@ -3292,7 +3289,7 @@
     </a:clrScheme>
     <a:fontScheme name="Office">
       <a:majorFont>
-        <a:latin typeface="Calibri Light" panose="020F0302020204030204"/>
+        <a:latin typeface="Calibri Light"/>
         <a:ea typeface=""/>
         <a:cs typeface=""/>
         <a:font script="Jpan" typeface="游ゴシック Light"/>
@@ -3344,7 +3341,7 @@
         <a:font script="Tfng" typeface="Ebrima"/>
       </a:majorFont>
       <a:minorFont>
-        <a:latin typeface="Calibri" panose="020F0502020204030204"/>
+        <a:latin typeface="Calibri"/>
         <a:ea typeface=""/>
         <a:cs typeface=""/>
         <a:font script="Jpan" typeface="游明朝"/>

</xml_diff>